<commit_message>
Changed docx and PowerPoint
</commit_message>
<xml_diff>
--- a/Ideen/UVP.docx
+++ b/Ideen/UVP.docx
@@ -322,15 +322,11 @@
               <w:bottom w:val="single" w:sz="4" w:space="0" w:color="auto"/>
               <w:right w:val="single" w:sz="4" w:space="0" w:color="auto"/>
             </w:tcBorders>
-            <w:hideMark/>
-          </w:tcPr>
-          <w:p>
-            <w:pPr>
-              <w:jc w:val="left"/>
-            </w:pPr>
-            <w:r>
-              <w:t>10 min</w:t>
-            </w:r>
+          </w:tcPr>
+          <w:p>
+            <w:pPr>
+              <w:jc w:val="left"/>
+            </w:pPr>
           </w:p>
         </w:tc>
         <w:tc>
@@ -342,23 +338,11 @@
               <w:bottom w:val="single" w:sz="4" w:space="0" w:color="auto"/>
               <w:right w:val="single" w:sz="4" w:space="0" w:color="auto"/>
             </w:tcBorders>
-            <w:hideMark/>
-          </w:tcPr>
-          <w:p>
-            <w:pPr>
-              <w:jc w:val="left"/>
-            </w:pPr>
-            <w:r>
-              <w:t>Erarbeitung</w:t>
-            </w:r>
-          </w:p>
-          <w:p>
-            <w:pPr>
-              <w:jc w:val="left"/>
-            </w:pPr>
-            <w:r>
-              <w:t>Inspiration Moodlekurs</w:t>
-            </w:r>
+          </w:tcPr>
+          <w:p>
+            <w:pPr>
+              <w:jc w:val="left"/>
+            </w:pPr>
           </w:p>
         </w:tc>
         <w:tc>
@@ -370,15 +354,35 @@
               <w:bottom w:val="single" w:sz="4" w:space="0" w:color="auto"/>
               <w:right w:val="single" w:sz="4" w:space="0" w:color="auto"/>
             </w:tcBorders>
-            <w:hideMark/>
-          </w:tcPr>
-          <w:p>
-            <w:pPr>
-              <w:jc w:val="left"/>
-            </w:pPr>
-            <w:r>
-              <w:t>Grundlagen KI erklären</w:t>
-            </w:r>
+          </w:tcPr>
+          <w:p>
+            <w:pPr>
+              <w:jc w:val="left"/>
+            </w:pPr>
+            <w:r>
+              <w:t>Vorwissen klären</w:t>
+            </w:r>
+          </w:p>
+          <w:p>
+            <w:pPr>
+              <w:jc w:val="left"/>
+            </w:pPr>
+            <w:r>
+              <w:t>Wo seid ihr mit KI in Berührung gekommen?</w:t>
+            </w:r>
+          </w:p>
+          <w:p>
+            <w:pPr>
+              <w:jc w:val="left"/>
+            </w:pPr>
+            <w:r>
+              <w:t>Was habt ihr schon gehört?</w:t>
+            </w:r>
+          </w:p>
+          <w:p>
+            <w:pPr>
+              <w:jc w:val="left"/>
+            </w:pPr>
           </w:p>
           <w:p>
             <w:pPr>
@@ -386,19 +390,53 @@
             </w:pPr>
             <w:proofErr w:type="spellStart"/>
             <w:r>
-              <w:t>ChatGPT</w:t>
+              <w:t>Mentimeter</w:t>
             </w:r>
             <w:proofErr w:type="spellEnd"/>
             <w:r>
-              <w:t xml:space="preserve"> fragen, was KI ist zum Beispiel</w:t>
-            </w:r>
-          </w:p>
-          <w:p>
-            <w:pPr>
-              <w:jc w:val="left"/>
-            </w:pPr>
-            <w:r>
-              <w:t>Ergebnis diskutieren (spontane Reaktionsfähigkeit benötigt)</w:t>
+              <w:t>?</w:t>
+            </w:r>
+            <w:r>
+              <w:t xml:space="preserve"> </w:t>
+            </w:r>
+            <w:r>
+              <w:t>Oncoo.de Zielscheibe</w:t>
+            </w:r>
+          </w:p>
+          <w:p>
+            <w:pPr>
+              <w:jc w:val="left"/>
+            </w:pPr>
+            <w:r>
+              <w:t>Schätzfragen/ Umfrage</w:t>
+            </w:r>
+            <w:r>
+              <w:t xml:space="preserve"> – Zeitaufwand, wie viele Bilder braucht </w:t>
+            </w:r>
+            <w:proofErr w:type="gramStart"/>
+            <w:r>
+              <w:t>man</w:t>
+            </w:r>
+            <w:proofErr w:type="gramEnd"/>
+            <w:r>
+              <w:t xml:space="preserve"> um was zu unterscheiden</w:t>
+            </w:r>
+            <w:r>
+              <w:t xml:space="preserve"> </w:t>
+            </w:r>
+            <w:r>
+              <w:sym w:font="Wingdings" w:char="F0E0"/>
+            </w:r>
+            <w:r>
+              <w:t xml:space="preserve"> Am Ende wieder Bezug darauf</w:t>
+            </w:r>
+          </w:p>
+          <w:p>
+            <w:pPr>
+              <w:jc w:val="left"/>
+            </w:pPr>
+            <w:r>
+              <w:t>+ Diskussion</w:t>
             </w:r>
           </w:p>
         </w:tc>
@@ -411,15 +449,11 @@
               <w:bottom w:val="single" w:sz="4" w:space="0" w:color="auto"/>
               <w:right w:val="single" w:sz="4" w:space="0" w:color="auto"/>
             </w:tcBorders>
-            <w:hideMark/>
-          </w:tcPr>
-          <w:p>
-            <w:pPr>
-              <w:jc w:val="left"/>
-            </w:pPr>
-            <w:r>
-              <w:t>UG/ LV</w:t>
-            </w:r>
+          </w:tcPr>
+          <w:p>
+            <w:pPr>
+              <w:jc w:val="left"/>
+            </w:pPr>
           </w:p>
         </w:tc>
         <w:tc>
@@ -432,6 +466,14 @@
               <w:right w:val="single" w:sz="4" w:space="0" w:color="auto"/>
             </w:tcBorders>
           </w:tcPr>
+          <w:p>
+            <w:pPr>
+              <w:jc w:val="left"/>
+            </w:pPr>
+            <w:r>
+              <w:t>Protokoll ausfüllen</w:t>
+            </w:r>
+          </w:p>
           <w:p>
             <w:pPr>
               <w:jc w:val="left"/>
@@ -479,6 +521,14 @@
               <w:t>Erarbeitung</w:t>
             </w:r>
           </w:p>
+          <w:p>
+            <w:pPr>
+              <w:jc w:val="left"/>
+            </w:pPr>
+            <w:r>
+              <w:t>Inspiration Moodlekurs</w:t>
+            </w:r>
+          </w:p>
         </w:tc>
         <w:tc>
           <w:tcPr>
@@ -496,15 +546,37 @@
               <w:jc w:val="left"/>
             </w:pPr>
             <w:r>
-              <w:t>Anwendungsfälle diskutieren (PowerPoint?) – was enthält KI, was nicht?</w:t>
-            </w:r>
-          </w:p>
-          <w:p>
-            <w:pPr>
-              <w:jc w:val="left"/>
-            </w:pPr>
-            <w:r>
-              <w:t>Spiel Draw.io von Moodle ausprobieren</w:t>
+              <w:t>Grundlagen KI erklären</w:t>
+            </w:r>
+          </w:p>
+          <w:p>
+            <w:pPr>
+              <w:jc w:val="left"/>
+            </w:pPr>
+            <w:proofErr w:type="spellStart"/>
+            <w:r>
+              <w:t>ChatGPT</w:t>
+            </w:r>
+            <w:proofErr w:type="spellEnd"/>
+            <w:r>
+              <w:t xml:space="preserve"> fragen, was KI ist zum Beispiel</w:t>
+            </w:r>
+            <w:r>
+              <w:t xml:space="preserve"> </w:t>
+            </w:r>
+            <w:r>
+              <w:sym w:font="Wingdings" w:char="F0E0"/>
+            </w:r>
+            <w:r>
+              <w:t xml:space="preserve"> Am Ende brauchen wir das ja nicht, ist vielleicht zu kompliziert – einfachste Aufgabe ist Klassifikation</w:t>
+            </w:r>
+          </w:p>
+          <w:p>
+            <w:pPr>
+              <w:jc w:val="left"/>
+            </w:pPr>
+            <w:r>
+              <w:t>Ergebnis diskutieren (spontane Reaktionsfähigkeit benötigt)</w:t>
             </w:r>
           </w:p>
         </w:tc>
@@ -524,7 +596,7 @@
               <w:jc w:val="left"/>
             </w:pPr>
             <w:r>
-              <w:t>EA/ UG</w:t>
+              <w:t>UG/ LV</w:t>
             </w:r>
           </w:p>
         </w:tc>
@@ -562,6 +634,7 @@
               <w:jc w:val="left"/>
             </w:pPr>
             <w:r>
+              <w:lastRenderedPageBreak/>
               <w:t>10 min</w:t>
             </w:r>
           </w:p>
@@ -602,15 +675,15 @@
               <w:jc w:val="left"/>
             </w:pPr>
             <w:r>
-              <w:t>Ethische Aspekte anschneiden, KI kann Fehler machen, wie gehen wir damit um?</w:t>
-            </w:r>
-          </w:p>
-          <w:p>
-            <w:pPr>
-              <w:jc w:val="left"/>
-            </w:pPr>
-            <w:r>
-              <w:t>Superintelligenz?</w:t>
+              <w:t>Anwendungsfälle diskutieren (PowerPoint?) – was enthält KI, was nicht?</w:t>
+            </w:r>
+          </w:p>
+          <w:p>
+            <w:pPr>
+              <w:jc w:val="left"/>
+            </w:pPr>
+            <w:r>
+              <w:t>Spiel Draw.io von Moodle ausprobieren</w:t>
             </w:r>
           </w:p>
         </w:tc>
@@ -630,7 +703,7 @@
               <w:jc w:val="left"/>
             </w:pPr>
             <w:r>
-              <w:t>UG</w:t>
+              <w:t>EA/ UG</w:t>
             </w:r>
           </w:p>
         </w:tc>
@@ -919,7 +992,6 @@
               <w:jc w:val="left"/>
             </w:pPr>
             <w:r>
-              <w:lastRenderedPageBreak/>
               <w:t>Woher wisst ihr das? (Erfahrung, haben schon 1 Mio. Katzen gesehen)</w:t>
             </w:r>
           </w:p>
@@ -966,7 +1038,6 @@
               <w:jc w:val="left"/>
             </w:pPr>
             <w:r>
-              <w:lastRenderedPageBreak/>
               <w:t>UG</w:t>
             </w:r>
           </w:p>
@@ -1360,6 +1431,94 @@
             </w:pPr>
             <w:r>
               <w:t>Hausaufgabe eintragen, Verständnisfragen stellen</w:t>
+            </w:r>
+          </w:p>
+        </w:tc>
+        <w:tc>
+          <w:tcPr>
+            <w:tcW w:w="1598" w:type="dxa"/>
+            <w:tcBorders>
+              <w:top w:val="single" w:sz="4" w:space="0" w:color="auto"/>
+              <w:left w:val="single" w:sz="4" w:space="0" w:color="auto"/>
+              <w:bottom w:val="single" w:sz="4" w:space="0" w:color="auto"/>
+              <w:right w:val="single" w:sz="4" w:space="0" w:color="auto"/>
+            </w:tcBorders>
+          </w:tcPr>
+          <w:p>
+            <w:pPr>
+              <w:jc w:val="left"/>
+            </w:pPr>
+          </w:p>
+        </w:tc>
+        <w:tc>
+          <w:tcPr>
+            <w:tcW w:w="2112" w:type="dxa"/>
+            <w:tcBorders>
+              <w:top w:val="single" w:sz="4" w:space="0" w:color="auto"/>
+              <w:left w:val="single" w:sz="4" w:space="0" w:color="auto"/>
+              <w:bottom w:val="single" w:sz="4" w:space="0" w:color="auto"/>
+              <w:right w:val="single" w:sz="4" w:space="0" w:color="auto"/>
+            </w:tcBorders>
+          </w:tcPr>
+          <w:p>
+            <w:pPr>
+              <w:jc w:val="left"/>
+            </w:pPr>
+          </w:p>
+        </w:tc>
+      </w:tr>
+      <w:tr>
+        <w:tc>
+          <w:tcPr>
+            <w:tcW w:w="608" w:type="dxa"/>
+            <w:tcBorders>
+              <w:top w:val="single" w:sz="4" w:space="0" w:color="auto"/>
+              <w:left w:val="single" w:sz="4" w:space="0" w:color="auto"/>
+              <w:bottom w:val="single" w:sz="4" w:space="0" w:color="auto"/>
+              <w:right w:val="single" w:sz="4" w:space="0" w:color="auto"/>
+            </w:tcBorders>
+          </w:tcPr>
+          <w:p>
+            <w:pPr>
+              <w:jc w:val="left"/>
+            </w:pPr>
+          </w:p>
+        </w:tc>
+        <w:tc>
+          <w:tcPr>
+            <w:tcW w:w="1654" w:type="dxa"/>
+            <w:tcBorders>
+              <w:top w:val="single" w:sz="4" w:space="0" w:color="auto"/>
+              <w:left w:val="single" w:sz="4" w:space="0" w:color="auto"/>
+              <w:bottom w:val="single" w:sz="4" w:space="0" w:color="auto"/>
+              <w:right w:val="single" w:sz="4" w:space="0" w:color="auto"/>
+            </w:tcBorders>
+          </w:tcPr>
+          <w:p>
+            <w:pPr>
+              <w:jc w:val="left"/>
+            </w:pPr>
+            <w:r>
+              <w:t>Puffer</w:t>
+            </w:r>
+          </w:p>
+        </w:tc>
+        <w:tc>
+          <w:tcPr>
+            <w:tcW w:w="8305" w:type="dxa"/>
+            <w:tcBorders>
+              <w:top w:val="single" w:sz="4" w:space="0" w:color="auto"/>
+              <w:left w:val="single" w:sz="4" w:space="0" w:color="auto"/>
+              <w:bottom w:val="single" w:sz="4" w:space="0" w:color="auto"/>
+              <w:right w:val="single" w:sz="4" w:space="0" w:color="auto"/>
+            </w:tcBorders>
+          </w:tcPr>
+          <w:p>
+            <w:pPr>
+              <w:jc w:val="left"/>
+            </w:pPr>
+            <w:r>
+              <w:t>Ethische Diskussion</w:t>
             </w:r>
           </w:p>
         </w:tc>
@@ -1401,6 +1560,7 @@
     <w:p/>
     <w:p>
       <w:r>
+        <w:lastRenderedPageBreak/>
         <w:t>Noch zu tun:</w:t>
       </w:r>
     </w:p>

</xml_diff>